<commit_message>
production version. File download
</commit_message>
<xml_diff>
--- a/server/output/student0.docx
+++ b/server/output/student0.docx
@@ -12,306 +12,6 @@
           <w:lang w:val="en-GB"/>
         </w:rPr>
       </w:pPr>
-      <w:r>
-        <w:rPr>
-          <w:sz w:val="44"/>
-        </w:rPr>
-        <mc:AlternateContent>
-          <mc:Choice Requires="wps">
-            <w:drawing>
-              <wp:anchor distT="0" distB="0" distL="114300" distR="114300" simplePos="0" relativeHeight="251661312" behindDoc="0" locked="0" layoutInCell="1" allowOverlap="1">
-                <wp:simplePos x="0" y="0"/>
-                <wp:positionH relativeFrom="column">
-                  <wp:posOffset>503555</wp:posOffset>
-                </wp:positionH>
-                <wp:positionV relativeFrom="paragraph">
-                  <wp:posOffset>7272655</wp:posOffset>
-                </wp:positionV>
-                <wp:extent cx="5290185" cy="528955"/>
-                <wp:effectExtent l="0" t="0" r="5715" b="4445"/>
-                <wp:wrapNone/>
-                <wp:docPr id="2" name="Text Box 2"/>
-                <wp:cNvGraphicFramePr/>
-                <a:graphic xmlns:a="http://schemas.openxmlformats.org/drawingml/2006/main">
-                  <a:graphicData uri="http://schemas.microsoft.com/office/word/2010/wordprocessingShape">
-                    <wps:wsp>
-                      <wps:cNvSpPr txBox="1"/>
-                      <wps:spPr>
-                        <a:xfrm>
-                          <a:off x="2442210" y="7893685"/>
-                          <a:ext cx="5290185" cy="528955"/>
-                        </a:xfrm>
-                        <a:prstGeom prst="rect">
-                          <a:avLst/>
-                        </a:prstGeom>
-                        <a:solidFill>
-                          <a:schemeClr val="lt1"/>
-                        </a:solidFill>
-                        <a:ln w="6350">
-                          <a:noFill/>
-                        </a:ln>
-                      </wps:spPr>
-                      <wps:style>
-                        <a:lnRef idx="0">
-                          <a:schemeClr val="accent1"/>
-                        </a:lnRef>
-                        <a:fillRef idx="0">
-                          <a:schemeClr val="accent1"/>
-                        </a:fillRef>
-                        <a:effectRef idx="0">
-                          <a:schemeClr val="accent1"/>
-                        </a:effectRef>
-                        <a:fontRef idx="minor">
-                          <a:schemeClr val="dk1"/>
-                        </a:fontRef>
-                      </wps:style>
-                      <wps:txbx>
-                        <w:txbxContent>
-                          <w:p>
-                            <w:pPr>
-                              <w:jc w:val="center"/>
-                              <w:rPr>
-                                <w:rFonts w:hint="default"/>
-                                <w:sz w:val="48"/>
-                                <w:szCs w:val="48"/>
-                                <w:lang w:val="en-GB"/>
-                              </w:rPr>
-                            </w:pPr>
-                            <w:r>
-                              <w:rPr>
-                                <w:rFonts w:hint="default"/>
-                                <w:sz w:val="48"/>
-                                <w:szCs w:val="48"/>
-                                <w:lang w:val="en-GB"/>
-                              </w:rPr>
-                              <w:t xml:space="preserve">1234</w:t>
-                            </w:r>
-                          </w:p>
-                        </w:txbxContent>
-                      </wps:txbx>
-                      <wps:bodyPr rot="0" spcFirstLastPara="0" vertOverflow="overflow" horzOverflow="overflow" vert="horz" wrap="square" lIns="91440" tIns="45720" rIns="91440" bIns="45720" numCol="1" spcCol="0" rtlCol="0" fromWordArt="0" anchor="t" anchorCtr="0" forceAA="0" compatLnSpc="1">
-                        <a:noAutofit/>
-                      </wps:bodyPr>
-                    </wps:wsp>
-                  </a:graphicData>
-                </a:graphic>
-              </wp:anchor>
-            </w:drawing>
-          </mc:Choice>
-          <mc:Fallback>
-            <w:pict>
-              <v:shape id="_x0000_s1026" o:spid="_x0000_s1026" o:spt="202" type="#_x0000_t202" style="position:absolute;left:0pt;margin-left:39.65pt;margin-top:572.65pt;height:41.65pt;width:416.55pt;z-index:251661312;mso-width-relative:page;mso-height-relative:page;" fillcolor="#FFFFFF [3201]" filled="t" stroked="f" coordsize="21600,21600" o:gfxdata="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">
-                <v:fill on="t" focussize="0,0"/>
-                <v:stroke on="f" weight="0.5pt"/>
-                <v:imagedata o:title=""/>
-                <o:lock v:ext="edit" aspectratio="f"/>
-                <v:textbox>
-                  <w:txbxContent>
-                    <w:p>
-                      <w:pPr>
-                        <w:jc w:val="center"/>
-                        <w:rPr>
-                          <w:rFonts w:hint="default"/>
-                          <w:sz w:val="48"/>
-                          <w:szCs w:val="48"/>
-                          <w:lang w:val="en-GB"/>
-                        </w:rPr>
-                      </w:pPr>
-                      <w:r>
-                        <w:rPr>
-                          <w:rFonts w:hint="default"/>
-                          <w:sz w:val="48"/>
-                          <w:szCs w:val="48"/>
-                          <w:lang w:val="en-GB"/>
-                        </w:rPr>
-                        <w:t xml:space="preserve">1234</w:t>
-                      </w:r>
-                    </w:p>
-                  </w:txbxContent>
-                </v:textbox>
-              </v:shape>
-            </w:pict>
-          </mc:Fallback>
-        </mc:AlternateContent>
-      </w:r>
-      <w:r>
-        <w:rPr>
-          <w:sz w:val="44"/>
-        </w:rPr>
-        <mc:AlternateContent>
-          <mc:Choice Requires="wps">
-            <w:drawing>
-              <wp:anchor distT="0" distB="0" distL="114300" distR="114300" simplePos="0" relativeHeight="251659264" behindDoc="0" locked="0" layoutInCell="1" allowOverlap="1">
-                <wp:simplePos x="0" y="0"/>
-                <wp:positionH relativeFrom="column">
-                  <wp:posOffset>-173355</wp:posOffset>
-                </wp:positionH>
-                <wp:positionV relativeFrom="paragraph">
-                  <wp:posOffset>5640070</wp:posOffset>
-                </wp:positionV>
-                <wp:extent cx="6621780" cy="2874010"/>
-                <wp:effectExtent l="0" t="0" r="7620" b="8890"/>
-                <wp:wrapNone/>
-                <wp:docPr id="3" name="Text Box 3"/>
-                <wp:cNvGraphicFramePr/>
-                <a:graphic xmlns:a="http://schemas.openxmlformats.org/drawingml/2006/main">
-                  <a:graphicData uri="http://schemas.microsoft.com/office/word/2010/wordprocessingShape">
-                    <wps:wsp>
-                      <wps:cNvSpPr txBox="1"/>
-                      <wps:spPr>
-                        <a:xfrm>
-                          <a:off x="2007870" y="6261100"/>
-                          <a:ext cx="6621780" cy="2874010"/>
-                        </a:xfrm>
-                        <a:prstGeom prst="rect">
-                          <a:avLst/>
-                        </a:prstGeom>
-                        <a:solidFill>
-                          <a:schemeClr val="lt1"/>
-                        </a:solidFill>
-                        <a:ln w="6350">
-                          <a:noFill/>
-                        </a:ln>
-                      </wps:spPr>
-                      <wps:style>
-                        <a:lnRef idx="0">
-                          <a:schemeClr val="accent1"/>
-                        </a:lnRef>
-                        <a:fillRef idx="0">
-                          <a:schemeClr val="accent1"/>
-                        </a:fillRef>
-                        <a:effectRef idx="0">
-                          <a:schemeClr val="accent1"/>
-                        </a:effectRef>
-                        <a:fontRef idx="minor">
-                          <a:schemeClr val="dk1"/>
-                        </a:fontRef>
-                      </wps:style>
-                      <wps:txbx>
-                        <w:txbxContent>
-                          <w:p>
-                            <w:pPr>
-                              <w:jc w:val="center"/>
-                              <w:rPr>
-                                <w:rFonts w:hint="default"/>
-                                <w:b/>
-                                <w:bCs/>
-                                <w:sz w:val="96"/>
-                                <w:szCs w:val="96"/>
-                                <w:lang w:val="en-GB"/>
-                              </w:rPr>
-                            </w:pPr>
-                            <w:r>
-                              <w:rPr>
-                                <w:rFonts w:hint="default"/>
-                                <w:b/>
-                                <w:bCs/>
-                                <w:sz w:val="96"/>
-                                <w:szCs w:val="96"/>
-                                <w:lang w:val="en-GB"/>
-                              </w:rPr>
-                              <w:t xml:space="preserve">John Doe</w:t>
-                            </w:r>
-                          </w:p>
-                          <w:p>
-                            <w:pPr>
-                              <w:jc w:val="center"/>
-                              <w:rPr>
-                                <w:rFonts w:hint="default"/>
-                                <w:b/>
-                                <w:bCs/>
-                                <w:sz w:val="56"/>
-                                <w:szCs w:val="56"/>
-                                <w:lang w:val="en-GB"/>
-                              </w:rPr>
-                            </w:pPr>
-                            <w:r>
-                              <w:rPr>
-                                <w:rFonts w:hint="default"/>
-                                <w:b/>
-                                <w:bCs/>
-                                <w:sz w:val="56"/>
-                                <w:szCs w:val="56"/>
-                                <w:lang w:val="en-GB"/>
-                              </w:rPr>
-                              <w:t xml:space="preserve">ABC University</w:t>
-                            </w:r>
-                          </w:p>
-                        </w:txbxContent>
-                      </wps:txbx>
-                      <wps:bodyPr rot="0" spcFirstLastPara="0" vertOverflow="overflow" horzOverflow="overflow" vert="horz" wrap="square" lIns="91440" tIns="45720" rIns="91440" bIns="45720" numCol="1" spcCol="0" rtlCol="0" fromWordArt="0" anchor="t" anchorCtr="0" forceAA="0" compatLnSpc="1">
-                        <a:noAutofit/>
-                      </wps:bodyPr>
-                    </wps:wsp>
-                  </a:graphicData>
-                </a:graphic>
-              </wp:anchor>
-            </w:drawing>
-          </mc:Choice>
-          <mc:Fallback>
-            <w:pict>
-              <v:shape id="_x0000_s1026" o:spid="_x0000_s1026" o:spt="202" type="#_x0000_t202" style="position:absolute;left:0pt;margin-left:-13.65pt;margin-top:444.1pt;height:226.3pt;width:521.4pt;z-index:251659264;mso-width-relative:page;mso-height-relative:page;" fillcolor="#FFFFFF [3201]" filled="t" stroked="f" coordsize="21600,21600" o:gfxdata="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">
-                <v:fill on="t" focussize="0,0"/>
-                <v:stroke on="f" weight="0.5pt"/>
-                <v:imagedata o:title=""/>
-                <o:lock v:ext="edit" aspectratio="f"/>
-                <v:textbox>
-                  <w:txbxContent>
-                    <w:p>
-                      <w:pPr>
-                        <w:jc w:val="center"/>
-                        <w:rPr>
-                          <w:rFonts w:hint="default"/>
-                          <w:b/>
-                          <w:bCs/>
-                          <w:sz w:val="96"/>
-                          <w:szCs w:val="96"/>
-                          <w:lang w:val="en-GB"/>
-                        </w:rPr>
-                      </w:pPr>
-                      <w:r>
-                        <w:rPr>
-                          <w:rFonts w:hint="default"/>
-                          <w:b/>
-                          <w:bCs/>
-                          <w:sz w:val="96"/>
-                          <w:szCs w:val="96"/>
-                          <w:lang w:val="en-GB"/>
-                        </w:rPr>
-                        <w:t xml:space="preserve">John Doe</w:t>
-                      </w:r>
-                    </w:p>
-                    <w:p>
-                      <w:pPr>
-                        <w:jc w:val="center"/>
-                        <w:rPr>
-                          <w:rFonts w:hint="default"/>
-                          <w:b/>
-                          <w:bCs/>
-                          <w:sz w:val="56"/>
-                          <w:szCs w:val="56"/>
-                          <w:lang w:val="en-GB"/>
-                        </w:rPr>
-                      </w:pPr>
-                      <w:r>
-                        <w:rPr>
-                          <w:rFonts w:hint="default"/>
-                          <w:b/>
-                          <w:bCs/>
-                          <w:sz w:val="56"/>
-                          <w:szCs w:val="56"/>
-                          <w:lang w:val="en-GB"/>
-                        </w:rPr>
-                        <w:t xml:space="preserve">ABC University</w:t>
-                      </w:r>
-                    </w:p>
-                  </w:txbxContent>
-                </v:textbox>
-              </v:shape>
-            </w:pict>
-          </mc:Fallback>
-        </mc:AlternateContent>
-      </w:r>
       <w:r>
         <w:rPr>
           <w:sz w:val="44"/>
@@ -348,6 +48,15 @@
                         <a:ln w="6350">
                           <a:noFill/>
                         </a:ln>
+                        <a:extLst>
+                          <a:ext uri="{909E8E84-426E-40DD-AFC4-6F175D3DCCD1}">
+                            <a14:hiddenFill xmlns:a14="http://schemas.microsoft.com/office/drawing/2010/main">
+                              <a:solidFill>
+                                <a:schemeClr val="lt1"/>
+                              </a:solidFill>
+                            </a14:hiddenFill>
+                          </a:ext>
+                        </a:extLst>
                       </wps:spPr>
                       <wps:style>
                         <a:lnRef idx="0">
@@ -457,7 +166,7 @@
           </mc:Choice>
           <mc:Fallback>
             <w:pict>
-              <v:shape id="_x0000_s1026" o:spid="_x0000_s1026" o:spt="202" type="#_x0000_t202" style="position:absolute;left:0pt;margin-left:187.05pt;margin-top:233.6pt;height:171.4pt;width:158.75pt;z-index:251660288;mso-width-relative:page;mso-height-relative:page;" filled="f" stroked="f" coordsize="21600,21600" o:gfxdata="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">
+              <v:shape id="_x0000_s1026" o:spid="_x0000_s1026" o:spt="202" type="#_x0000_t202" style="position:absolute;left:0pt;margin-left:187.05pt;margin-top:233.6pt;height:171.4pt;width:158.75pt;z-index:251660288;mso-width-relative:page;mso-height-relative:page;" filled="f" stroked="f" coordsize="21600,21600" o:gfxdata="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">
                 <v:fill on="f" focussize="0,0"/>
                 <v:stroke on="f" weight="0.5pt"/>
                 <v:imagedata o:title=""/>
@@ -541,6 +250,184 @@
                             </a:graphic>
                           </wp:inline>
                         </w:drawing>
+                      </w:r>
+                    </w:p>
+                  </w:txbxContent>
+                </v:textbox>
+              </v:shape>
+            </w:pict>
+          </mc:Fallback>
+        </mc:AlternateContent>
+      </w:r>
+      <w:r>
+        <w:rPr>
+          <w:sz w:val="44"/>
+        </w:rPr>
+        <mc:AlternateContent>
+          <mc:Choice Requires="wps">
+            <w:drawing>
+              <wp:anchor distT="0" distB="0" distL="114300" distR="114300" simplePos="0" relativeHeight="251659264" behindDoc="0" locked="0" layoutInCell="1" allowOverlap="1">
+                <wp:simplePos x="0" y="0"/>
+                <wp:positionH relativeFrom="column">
+                  <wp:posOffset>1550670</wp:posOffset>
+                </wp:positionH>
+                <wp:positionV relativeFrom="paragraph">
+                  <wp:posOffset>5640070</wp:posOffset>
+                </wp:positionV>
+                <wp:extent cx="3810000" cy="2874010"/>
+                <wp:effectExtent l="0" t="0" r="0" b="8890"/>
+                <wp:wrapNone/>
+                <wp:docPr id="3" name="Text Box 3"/>
+                <wp:cNvGraphicFramePr/>
+                <a:graphic xmlns:a="http://schemas.openxmlformats.org/drawingml/2006/main">
+                  <a:graphicData uri="http://schemas.microsoft.com/office/word/2010/wordprocessingShape">
+                    <wps:wsp>
+                      <wps:cNvSpPr txBox="1"/>
+                      <wps:spPr>
+                        <a:xfrm>
+                          <a:off x="2007870" y="6261100"/>
+                          <a:ext cx="3810000" cy="2874010"/>
+                        </a:xfrm>
+                        <a:prstGeom prst="rect">
+                          <a:avLst/>
+                        </a:prstGeom>
+                        <a:solidFill>
+                          <a:schemeClr val="lt1"/>
+                        </a:solidFill>
+                        <a:ln w="6350">
+                          <a:noFill/>
+                        </a:ln>
+                      </wps:spPr>
+                      <wps:style>
+                        <a:lnRef idx="0">
+                          <a:schemeClr val="accent1"/>
+                        </a:lnRef>
+                        <a:fillRef idx="0">
+                          <a:schemeClr val="accent1"/>
+                        </a:fillRef>
+                        <a:effectRef idx="0">
+                          <a:schemeClr val="accent1"/>
+                        </a:effectRef>
+                        <a:fontRef idx="minor">
+                          <a:schemeClr val="dk1"/>
+                        </a:fontRef>
+                      </wps:style>
+                      <wps:txbx>
+                        <w:txbxContent>
+                          <w:p>
+                            <w:pPr>
+                              <w:jc w:val="center"/>
+                              <w:rPr>
+                                <w:rFonts w:hint="default"/>
+                                <w:b/>
+                                <w:bCs/>
+                                <w:sz w:val="96"/>
+                                <w:szCs w:val="96"/>
+                                <w:lang w:val="en-GB"/>
+                              </w:rPr>
+                            </w:pPr>
+                            <w:r>
+                              <w:rPr>
+                                <w:rFonts w:hint="default"/>
+                                <w:b/>
+                                <w:bCs/>
+                                <w:sz w:val="96"/>
+                                <w:szCs w:val="96"/>
+                                <w:lang w:val="en-GB"/>
+                              </w:rPr>
+                              <w:t xml:space="preserve">John Doe</w:t>
+                            </w:r>
+                          </w:p>
+                          <w:p>
+                            <w:pPr>
+                              <w:jc w:val="center"/>
+                              <w:rPr>
+                                <w:rFonts w:hint="default"/>
+                                <w:b/>
+                                <w:bCs/>
+                                <w:sz w:val="56"/>
+                                <w:szCs w:val="56"/>
+                                <w:lang w:val="en-GB"/>
+                              </w:rPr>
+                            </w:pPr>
+                            <w:r>
+                              <w:rPr>
+                                <w:rFonts w:hint="default"/>
+                                <w:b/>
+                                <w:bCs/>
+                                <w:sz w:val="56"/>
+                                <w:szCs w:val="56"/>
+                                <w:lang w:val="en-GB"/>
+                              </w:rPr>
+                              <w:t xml:space="preserve">ABC University</w:t>
+                            </w:r>
+                          </w:p>
+                        </w:txbxContent>
+                      </wps:txbx>
+                      <wps:bodyPr rot="0" spcFirstLastPara="0" vertOverflow="overflow" horzOverflow="overflow" vert="horz" wrap="square" lIns="91440" tIns="45720" rIns="91440" bIns="45720" numCol="1" spcCol="0" rtlCol="0" fromWordArt="0" anchor="t" anchorCtr="0" forceAA="0" compatLnSpc="1">
+                        <a:noAutofit/>
+                      </wps:bodyPr>
+                    </wps:wsp>
+                  </a:graphicData>
+                </a:graphic>
+              </wp:anchor>
+            </w:drawing>
+          </mc:Choice>
+          <mc:Fallback>
+            <w:pict>
+              <v:shape id="_x0000_s1026" o:spid="_x0000_s1026" o:spt="202" type="#_x0000_t202" style="position:absolute;left:0pt;margin-left:122.1pt;margin-top:444.1pt;height:226.3pt;width:300pt;z-index:251659264;mso-width-relative:page;mso-height-relative:page;" fillcolor="#FFFFFF [3201]" filled="t" stroked="f" coordsize="21600,21600" o:gfxdata="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">
+                <v:fill on="t" focussize="0,0"/>
+                <v:stroke on="f" weight="0.5pt"/>
+                <v:imagedata o:title=""/>
+                <o:lock v:ext="edit" aspectratio="f"/>
+                <v:textbox>
+                  <w:txbxContent>
+                    <w:p>
+                      <w:pPr>
+                        <w:jc w:val="center"/>
+                        <w:rPr>
+                          <w:rFonts w:hint="default"/>
+                          <w:b/>
+                          <w:bCs/>
+                          <w:sz w:val="96"/>
+                          <w:szCs w:val="96"/>
+                          <w:lang w:val="en-GB"/>
+                        </w:rPr>
+                      </w:pPr>
+                      <w:r>
+                        <w:rPr>
+                          <w:rFonts w:hint="default"/>
+                          <w:b/>
+                          <w:bCs/>
+                          <w:sz w:val="96"/>
+                          <w:szCs w:val="96"/>
+                          <w:lang w:val="en-GB"/>
+                        </w:rPr>
+                        <w:t xml:space="preserve">John Doe</w:t>
+                      </w:r>
+                    </w:p>
+                    <w:p>
+                      <w:pPr>
+                        <w:jc w:val="center"/>
+                        <w:rPr>
+                          <w:rFonts w:hint="default"/>
+                          <w:b/>
+                          <w:bCs/>
+                          <w:sz w:val="56"/>
+                          <w:szCs w:val="56"/>
+                          <w:lang w:val="en-GB"/>
+                        </w:rPr>
+                      </w:pPr>
+                      <w:r>
+                        <w:rPr>
+                          <w:rFonts w:hint="default"/>
+                          <w:b/>
+                          <w:bCs/>
+                          <w:sz w:val="56"/>
+                          <w:szCs w:val="56"/>
+                          <w:lang w:val="en-GB"/>
+                        </w:rPr>
+                        <w:t xml:space="preserve">ABC University</w:t>
                       </w:r>
                     </w:p>
                   </w:txbxContent>
@@ -866,7 +753,7 @@
     <w:lsdException w:uiPriority="99" w:name="endnote reference"/>
     <w:lsdException w:uiPriority="99" w:name="endnote text"/>
     <w:lsdException w:uiPriority="99" w:name="table of authorities"/>
-    <w:lsdException w:qFormat="1" w:uiPriority="99" w:semiHidden="0" w:name="macro"/>
+    <w:lsdException w:uiPriority="99" w:semiHidden="0" w:name="macro"/>
     <w:lsdException w:uiPriority="99" w:name="toa heading"/>
     <w:lsdException w:qFormat="1" w:uiPriority="99" w:semiHidden="0" w:name="List"/>
     <w:lsdException w:qFormat="1" w:uiPriority="99" w:semiHidden="0" w:name="List Bullet"/>
@@ -880,7 +767,7 @@
     <w:lsdException w:uiPriority="99" w:name="List Bullet 4"/>
     <w:lsdException w:uiPriority="99" w:name="List Bullet 5"/>
     <w:lsdException w:qFormat="1" w:uiPriority="99" w:semiHidden="0" w:name="List Number 2"/>
-    <w:lsdException w:qFormat="1" w:uiPriority="99" w:semiHidden="0" w:name="List Number 3"/>
+    <w:lsdException w:uiPriority="99" w:semiHidden="0" w:name="List Number 3"/>
     <w:lsdException w:uiPriority="99" w:name="List Number 4"/>
     <w:lsdException w:uiPriority="99" w:name="List Number 5"/>
     <w:lsdException w:qFormat="1" w:unhideWhenUsed="0" w:uiPriority="10" w:semiHidden="0" w:name="Title"/>
@@ -969,13 +856,13 @@
     <w:lsdException w:uiPriority="99" w:name="Table Web 2"/>
     <w:lsdException w:uiPriority="99" w:name="Table Web 3"/>
     <w:lsdException w:uiPriority="99" w:name="Balloon Text"/>
-    <w:lsdException w:qFormat="1" w:unhideWhenUsed="0" w:uiPriority="59" w:semiHidden="0" w:name="Table Grid"/>
+    <w:lsdException w:unhideWhenUsed="0" w:uiPriority="59" w:semiHidden="0" w:name="Table Grid"/>
     <w:lsdException w:uiPriority="99" w:name="Table Theme"/>
     <w:lsdException w:qFormat="1" w:unhideWhenUsed="0" w:uiPriority="1" w:semiHidden="0" w:name="No Spacing"/>
-    <w:lsdException w:qFormat="1" w:unhideWhenUsed="0" w:uiPriority="60" w:semiHidden="0" w:name="Light Shading"/>
+    <w:lsdException w:unhideWhenUsed="0" w:uiPriority="60" w:semiHidden="0" w:name="Light Shading"/>
     <w:lsdException w:unhideWhenUsed="0" w:uiPriority="61" w:semiHidden="0" w:name="Light List"/>
-    <w:lsdException w:qFormat="1" w:unhideWhenUsed="0" w:uiPriority="62" w:semiHidden="0" w:name="Light Grid"/>
-    <w:lsdException w:qFormat="1" w:unhideWhenUsed="0" w:uiPriority="63" w:semiHidden="0" w:name="Medium Shading 1"/>
+    <w:lsdException w:unhideWhenUsed="0" w:uiPriority="62" w:semiHidden="0" w:name="Light Grid"/>
+    <w:lsdException w:unhideWhenUsed="0" w:uiPriority="63" w:semiHidden="0" w:name="Medium Shading 1"/>
     <w:lsdException w:unhideWhenUsed="0" w:uiPriority="64" w:semiHidden="0" w:name="Medium Shading 2"/>
     <w:lsdException w:unhideWhenUsed="0" w:uiPriority="65" w:semiHidden="0" w:name="Medium List 1"/>
     <w:lsdException w:unhideWhenUsed="0" w:uiPriority="66" w:semiHidden="0" w:name="Medium List 2"/>
@@ -986,10 +873,10 @@
     <w:lsdException w:unhideWhenUsed="0" w:uiPriority="71" w:semiHidden="0" w:name="Colorful Shading"/>
     <w:lsdException w:qFormat="1" w:unhideWhenUsed="0" w:uiPriority="72" w:semiHidden="0" w:name="Colorful List"/>
     <w:lsdException w:qFormat="1" w:unhideWhenUsed="0" w:uiPriority="73" w:semiHidden="0" w:name="Colorful Grid"/>
-    <w:lsdException w:qFormat="1" w:unhideWhenUsed="0" w:uiPriority="60" w:semiHidden="0" w:name="Light Shading Accent 1"/>
-    <w:lsdException w:qFormat="1" w:unhideWhenUsed="0" w:uiPriority="61" w:semiHidden="0" w:name="Light List Accent 1"/>
-    <w:lsdException w:qFormat="1" w:unhideWhenUsed="0" w:uiPriority="62" w:semiHidden="0" w:name="Light Grid Accent 1"/>
-    <w:lsdException w:qFormat="1" w:unhideWhenUsed="0" w:uiPriority="63" w:semiHidden="0" w:name="Medium Shading 1 Accent 1"/>
+    <w:lsdException w:unhideWhenUsed="0" w:uiPriority="60" w:semiHidden="0" w:name="Light Shading Accent 1"/>
+    <w:lsdException w:unhideWhenUsed="0" w:uiPriority="61" w:semiHidden="0" w:name="Light List Accent 1"/>
+    <w:lsdException w:unhideWhenUsed="0" w:uiPriority="62" w:semiHidden="0" w:name="Light Grid Accent 1"/>
+    <w:lsdException w:unhideWhenUsed="0" w:uiPriority="63" w:semiHidden="0" w:name="Medium Shading 1 Accent 1"/>
     <w:lsdException w:unhideWhenUsed="0" w:uiPriority="64" w:semiHidden="0" w:name="Medium Shading 2 Accent 1"/>
     <w:lsdException w:unhideWhenUsed="0" w:uiPriority="65" w:semiHidden="0" w:name="Medium List 1 Accent 1"/>
     <w:lsdException w:qFormat="1" w:unhideWhenUsed="0" w:uiPriority="34" w:semiHidden="0" w:name="List Paragraph"/>
@@ -1003,10 +890,10 @@
     <w:lsdException w:unhideWhenUsed="0" w:uiPriority="71" w:semiHidden="0" w:name="Colorful Shading Accent 1"/>
     <w:lsdException w:qFormat="1" w:unhideWhenUsed="0" w:uiPriority="72" w:semiHidden="0" w:name="Colorful List Accent 1"/>
     <w:lsdException w:qFormat="1" w:unhideWhenUsed="0" w:uiPriority="73" w:semiHidden="0" w:name="Colorful Grid Accent 1"/>
-    <w:lsdException w:qFormat="1" w:unhideWhenUsed="0" w:uiPriority="60" w:semiHidden="0" w:name="Light Shading Accent 2"/>
-    <w:lsdException w:qFormat="1" w:unhideWhenUsed="0" w:uiPriority="61" w:semiHidden="0" w:name="Light List Accent 2"/>
-    <w:lsdException w:qFormat="1" w:unhideWhenUsed="0" w:uiPriority="62" w:semiHidden="0" w:name="Light Grid Accent 2"/>
-    <w:lsdException w:qFormat="1" w:unhideWhenUsed="0" w:uiPriority="63" w:semiHidden="0" w:name="Medium Shading 1 Accent 2"/>
+    <w:lsdException w:unhideWhenUsed="0" w:uiPriority="60" w:semiHidden="0" w:name="Light Shading Accent 2"/>
+    <w:lsdException w:unhideWhenUsed="0" w:uiPriority="61" w:semiHidden="0" w:name="Light List Accent 2"/>
+    <w:lsdException w:unhideWhenUsed="0" w:uiPriority="62" w:semiHidden="0" w:name="Light Grid Accent 2"/>
+    <w:lsdException w:unhideWhenUsed="0" w:uiPriority="63" w:semiHidden="0" w:name="Medium Shading 1 Accent 2"/>
     <w:lsdException w:unhideWhenUsed="0" w:uiPriority="64" w:semiHidden="0" w:name="Medium Shading 2 Accent 2"/>
     <w:lsdException w:unhideWhenUsed="0" w:uiPriority="65" w:semiHidden="0" w:name="Medium List 1 Accent 2"/>
     <w:lsdException w:unhideWhenUsed="0" w:uiPriority="66" w:semiHidden="0" w:name="Medium List 2 Accent 2"/>
@@ -1017,9 +904,9 @@
     <w:lsdException w:unhideWhenUsed="0" w:uiPriority="71" w:semiHidden="0" w:name="Colorful Shading Accent 2"/>
     <w:lsdException w:qFormat="1" w:unhideWhenUsed="0" w:uiPriority="72" w:semiHidden="0" w:name="Colorful List Accent 2"/>
     <w:lsdException w:qFormat="1" w:unhideWhenUsed="0" w:uiPriority="73" w:semiHidden="0" w:name="Colorful Grid Accent 2"/>
-    <w:lsdException w:qFormat="1" w:unhideWhenUsed="0" w:uiPriority="60" w:semiHidden="0" w:name="Light Shading Accent 3"/>
-    <w:lsdException w:qFormat="1" w:unhideWhenUsed="0" w:uiPriority="61" w:semiHidden="0" w:name="Light List Accent 3"/>
-    <w:lsdException w:qFormat="1" w:unhideWhenUsed="0" w:uiPriority="62" w:semiHidden="0" w:name="Light Grid Accent 3"/>
+    <w:lsdException w:unhideWhenUsed="0" w:uiPriority="60" w:semiHidden="0" w:name="Light Shading Accent 3"/>
+    <w:lsdException w:unhideWhenUsed="0" w:uiPriority="61" w:semiHidden="0" w:name="Light List Accent 3"/>
+    <w:lsdException w:unhideWhenUsed="0" w:uiPriority="62" w:semiHidden="0" w:name="Light Grid Accent 3"/>
     <w:lsdException w:unhideWhenUsed="0" w:uiPriority="63" w:semiHidden="0" w:name="Medium Shading 1 Accent 3"/>
     <w:lsdException w:unhideWhenUsed="0" w:uiPriority="64" w:semiHidden="0" w:name="Medium Shading 2 Accent 3"/>
     <w:lsdException w:unhideWhenUsed="0" w:uiPriority="65" w:semiHidden="0" w:name="Medium List 1 Accent 3"/>
@@ -1031,10 +918,10 @@
     <w:lsdException w:qFormat="1" w:unhideWhenUsed="0" w:uiPriority="71" w:semiHidden="0" w:name="Colorful Shading Accent 3"/>
     <w:lsdException w:qFormat="1" w:unhideWhenUsed="0" w:uiPriority="72" w:semiHidden="0" w:name="Colorful List Accent 3"/>
     <w:lsdException w:qFormat="1" w:unhideWhenUsed="0" w:uiPriority="73" w:semiHidden="0" w:name="Colorful Grid Accent 3"/>
-    <w:lsdException w:qFormat="1" w:unhideWhenUsed="0" w:uiPriority="60" w:semiHidden="0" w:name="Light Shading Accent 4"/>
-    <w:lsdException w:qFormat="1" w:unhideWhenUsed="0" w:uiPriority="61" w:semiHidden="0" w:name="Light List Accent 4"/>
-    <w:lsdException w:qFormat="1" w:unhideWhenUsed="0" w:uiPriority="62" w:semiHidden="0" w:name="Light Grid Accent 4"/>
-    <w:lsdException w:qFormat="1" w:unhideWhenUsed="0" w:uiPriority="63" w:semiHidden="0" w:name="Medium Shading 1 Accent 4"/>
+    <w:lsdException w:unhideWhenUsed="0" w:uiPriority="60" w:semiHidden="0" w:name="Light Shading Accent 4"/>
+    <w:lsdException w:unhideWhenUsed="0" w:uiPriority="61" w:semiHidden="0" w:name="Light List Accent 4"/>
+    <w:lsdException w:unhideWhenUsed="0" w:uiPriority="62" w:semiHidden="0" w:name="Light Grid Accent 4"/>
+    <w:lsdException w:unhideWhenUsed="0" w:uiPriority="63" w:semiHidden="0" w:name="Medium Shading 1 Accent 4"/>
     <w:lsdException w:unhideWhenUsed="0" w:uiPriority="64" w:semiHidden="0" w:name="Medium Shading 2 Accent 4"/>
     <w:lsdException w:unhideWhenUsed="0" w:uiPriority="65" w:semiHidden="0" w:name="Medium List 1 Accent 4"/>
     <w:lsdException w:unhideWhenUsed="0" w:uiPriority="66" w:semiHidden="0" w:name="Medium List 2 Accent 4"/>
@@ -1046,9 +933,9 @@
     <w:lsdException w:qFormat="1" w:unhideWhenUsed="0" w:uiPriority="72" w:semiHidden="0" w:name="Colorful List Accent 4"/>
     <w:lsdException w:qFormat="1" w:unhideWhenUsed="0" w:uiPriority="73" w:semiHidden="0" w:name="Colorful Grid Accent 4"/>
     <w:lsdException w:qFormat="1" w:unhideWhenUsed="0" w:uiPriority="60" w:semiHidden="0" w:name="Light Shading Accent 5"/>
-    <w:lsdException w:qFormat="1" w:unhideWhenUsed="0" w:uiPriority="61" w:semiHidden="0" w:name="Light List Accent 5"/>
-    <w:lsdException w:qFormat="1" w:unhideWhenUsed="0" w:uiPriority="62" w:semiHidden="0" w:name="Light Grid Accent 5"/>
-    <w:lsdException w:qFormat="1" w:unhideWhenUsed="0" w:uiPriority="63" w:semiHidden="0" w:name="Medium Shading 1 Accent 5"/>
+    <w:lsdException w:unhideWhenUsed="0" w:uiPriority="61" w:semiHidden="0" w:name="Light List Accent 5"/>
+    <w:lsdException w:unhideWhenUsed="0" w:uiPriority="62" w:semiHidden="0" w:name="Light Grid Accent 5"/>
+    <w:lsdException w:unhideWhenUsed="0" w:uiPriority="63" w:semiHidden="0" w:name="Medium Shading 1 Accent 5"/>
     <w:lsdException w:unhideWhenUsed="0" w:uiPriority="64" w:semiHidden="0" w:name="Medium Shading 2 Accent 5"/>
     <w:lsdException w:unhideWhenUsed="0" w:uiPriority="65" w:semiHidden="0" w:name="Medium List 1 Accent 5"/>
     <w:lsdException w:unhideWhenUsed="0" w:uiPriority="66" w:semiHidden="0" w:name="Medium List 2 Accent 5"/>
@@ -1060,9 +947,9 @@
     <w:lsdException w:qFormat="1" w:unhideWhenUsed="0" w:uiPriority="72" w:semiHidden="0" w:name="Colorful List Accent 5"/>
     <w:lsdException w:qFormat="1" w:unhideWhenUsed="0" w:uiPriority="73" w:semiHidden="0" w:name="Colorful Grid Accent 5"/>
     <w:lsdException w:qFormat="1" w:unhideWhenUsed="0" w:uiPriority="60" w:semiHidden="0" w:name="Light Shading Accent 6"/>
-    <w:lsdException w:qFormat="1" w:unhideWhenUsed="0" w:uiPriority="61" w:semiHidden="0" w:name="Light List Accent 6"/>
-    <w:lsdException w:qFormat="1" w:unhideWhenUsed="0" w:uiPriority="62" w:semiHidden="0" w:name="Light Grid Accent 6"/>
-    <w:lsdException w:qFormat="1" w:unhideWhenUsed="0" w:uiPriority="63" w:semiHidden="0" w:name="Medium Shading 1 Accent 6"/>
+    <w:lsdException w:unhideWhenUsed="0" w:uiPriority="61" w:semiHidden="0" w:name="Light List Accent 6"/>
+    <w:lsdException w:unhideWhenUsed="0" w:uiPriority="62" w:semiHidden="0" w:name="Light Grid Accent 6"/>
+    <w:lsdException w:unhideWhenUsed="0" w:uiPriority="63" w:semiHidden="0" w:name="Medium Shading 1 Accent 6"/>
     <w:lsdException w:unhideWhenUsed="0" w:uiPriority="64" w:semiHidden="0" w:name="Medium Shading 2 Accent 6"/>
     <w:lsdException w:unhideWhenUsed="0" w:uiPriority="65" w:semiHidden="0" w:name="Medium List 1 Accent 6"/>
     <w:lsdException w:unhideWhenUsed="0" w:uiPriority="66" w:semiHidden="0" w:name="Medium List 2 Accent 6"/>
@@ -1590,7 +1477,6 @@
     <w:name w:val="List Number 3"/>
     <w:basedOn w:val="1"/>
     <w:unhideWhenUsed/>
-    <w:qFormat/>
     <w:uiPriority w:val="99"/>
     <w:pPr>
       <w:numPr>
@@ -1604,7 +1490,6 @@
     <w:name w:val="macro"/>
     <w:link w:val="147"/>
     <w:unhideWhenUsed/>
-    <w:qFormat/>
     <w:uiPriority w:val="99"/>
     <w:pPr>
       <w:tabs>
@@ -1660,7 +1545,6 @@
   <w:style w:type="table" w:styleId="35">
     <w:name w:val="Table Grid"/>
     <w:basedOn w:val="12"/>
-    <w:qFormat/>
     <w:uiPriority w:val="59"/>
     <w:pPr>
       <w:spacing w:after="0" w:line="240" w:lineRule="auto"/>
@@ -1708,7 +1592,6 @@
   <w:style w:type="table" w:styleId="37">
     <w:name w:val="Light Shading"/>
     <w:basedOn w:val="12"/>
-    <w:qFormat/>
     <w:uiPriority w:val="60"/>
     <w:pPr>
       <w:spacing w:after="0" w:line="240" w:lineRule="auto"/>
@@ -1808,7 +1691,6 @@
   <w:style w:type="table" w:styleId="38">
     <w:name w:val="Light Shading Accent 1"/>
     <w:basedOn w:val="12"/>
-    <w:qFormat/>
     <w:uiPriority w:val="60"/>
     <w:pPr>
       <w:spacing w:after="0" w:line="240" w:lineRule="auto"/>
@@ -1908,7 +1790,6 @@
   <w:style w:type="table" w:styleId="39">
     <w:name w:val="Light Shading Accent 2"/>
     <w:basedOn w:val="12"/>
-    <w:qFormat/>
     <w:uiPriority w:val="60"/>
     <w:pPr>
       <w:spacing w:after="0" w:line="240" w:lineRule="auto"/>
@@ -2008,7 +1889,6 @@
   <w:style w:type="table" w:styleId="40">
     <w:name w:val="Light Shading Accent 3"/>
     <w:basedOn w:val="12"/>
-    <w:qFormat/>
     <w:uiPriority w:val="60"/>
     <w:pPr>
       <w:spacing w:after="0" w:line="240" w:lineRule="auto"/>
@@ -2108,7 +1988,6 @@
   <w:style w:type="table" w:styleId="41">
     <w:name w:val="Light Shading Accent 4"/>
     <w:basedOn w:val="12"/>
-    <w:qFormat/>
     <w:uiPriority w:val="60"/>
     <w:pPr>
       <w:spacing w:after="0" w:line="240" w:lineRule="auto"/>
@@ -2501,7 +2380,6 @@
   <w:style w:type="table" w:styleId="45">
     <w:name w:val="Light List Accent 1"/>
     <w:basedOn w:val="12"/>
-    <w:qFormat/>
     <w:uiPriority w:val="61"/>
     <w:pPr>
       <w:spacing w:after="0" w:line="240" w:lineRule="auto"/>
@@ -2595,7 +2473,6 @@
   <w:style w:type="table" w:styleId="46">
     <w:name w:val="Light List Accent 2"/>
     <w:basedOn w:val="12"/>
-    <w:qFormat/>
     <w:uiPriority w:val="61"/>
     <w:pPr>
       <w:spacing w:after="0" w:line="240" w:lineRule="auto"/>
@@ -2689,7 +2566,6 @@
   <w:style w:type="table" w:styleId="47">
     <w:name w:val="Light List Accent 3"/>
     <w:basedOn w:val="12"/>
-    <w:qFormat/>
     <w:uiPriority w:val="61"/>
     <w:pPr>
       <w:spacing w:after="0" w:line="240" w:lineRule="auto"/>
@@ -2783,7 +2659,6 @@
   <w:style w:type="table" w:styleId="48">
     <w:name w:val="Light List Accent 4"/>
     <w:basedOn w:val="12"/>
-    <w:qFormat/>
     <w:uiPriority w:val="61"/>
     <w:pPr>
       <w:spacing w:after="0" w:line="240" w:lineRule="auto"/>
@@ -2877,7 +2752,6 @@
   <w:style w:type="table" w:styleId="49">
     <w:name w:val="Light List Accent 5"/>
     <w:basedOn w:val="12"/>
-    <w:qFormat/>
     <w:uiPriority w:val="61"/>
     <w:pPr>
       <w:spacing w:after="0" w:line="240" w:lineRule="auto"/>
@@ -2971,7 +2845,6 @@
   <w:style w:type="table" w:styleId="50">
     <w:name w:val="Light List Accent 6"/>
     <w:basedOn w:val="12"/>
-    <w:qFormat/>
     <w:uiPriority w:val="61"/>
     <w:pPr>
       <w:spacing w:after="0" w:line="240" w:lineRule="auto"/>
@@ -3065,7 +2938,6 @@
   <w:style w:type="table" w:styleId="51">
     <w:name w:val="Light Grid"/>
     <w:basedOn w:val="12"/>
-    <w:qFormat/>
     <w:uiPriority w:val="62"/>
     <w:pPr>
       <w:spacing w:after="0" w:line="240" w:lineRule="auto"/>
@@ -3192,7 +3064,6 @@
   <w:style w:type="table" w:styleId="52">
     <w:name w:val="Light Grid Accent 1"/>
     <w:basedOn w:val="12"/>
-    <w:qFormat/>
     <w:uiPriority w:val="62"/>
     <w:pPr>
       <w:spacing w:after="0" w:line="240" w:lineRule="auto"/>
@@ -3319,7 +3190,6 @@
   <w:style w:type="table" w:styleId="53">
     <w:name w:val="Light Grid Accent 2"/>
     <w:basedOn w:val="12"/>
-    <w:qFormat/>
     <w:uiPriority w:val="62"/>
     <w:pPr>
       <w:spacing w:after="0" w:line="240" w:lineRule="auto"/>
@@ -3446,7 +3316,6 @@
   <w:style w:type="table" w:styleId="54">
     <w:name w:val="Light Grid Accent 3"/>
     <w:basedOn w:val="12"/>
-    <w:qFormat/>
     <w:uiPriority w:val="62"/>
     <w:pPr>
       <w:spacing w:after="0" w:line="240" w:lineRule="auto"/>
@@ -3573,7 +3442,6 @@
   <w:style w:type="table" w:styleId="55">
     <w:name w:val="Light Grid Accent 4"/>
     <w:basedOn w:val="12"/>
-    <w:qFormat/>
     <w:uiPriority w:val="62"/>
     <w:pPr>
       <w:spacing w:after="0" w:line="240" w:lineRule="auto"/>
@@ -3700,7 +3568,6 @@
   <w:style w:type="table" w:styleId="56">
     <w:name w:val="Light Grid Accent 5"/>
     <w:basedOn w:val="12"/>
-    <w:qFormat/>
     <w:uiPriority w:val="62"/>
     <w:pPr>
       <w:spacing w:after="0" w:line="240" w:lineRule="auto"/>
@@ -3827,7 +3694,6 @@
   <w:style w:type="table" w:styleId="57">
     <w:name w:val="Light Grid Accent 6"/>
     <w:basedOn w:val="12"/>
-    <w:qFormat/>
     <w:uiPriority w:val="62"/>
     <w:pPr>
       <w:spacing w:after="0" w:line="240" w:lineRule="auto"/>
@@ -3954,7 +3820,6 @@
   <w:style w:type="table" w:styleId="58">
     <w:name w:val="Medium Shading 1"/>
     <w:basedOn w:val="12"/>
-    <w:qFormat/>
     <w:uiPriority w:val="63"/>
     <w:pPr>
       <w:spacing w:after="0" w:line="240" w:lineRule="auto"/>
@@ -4062,7 +3927,6 @@
   <w:style w:type="table" w:styleId="59">
     <w:name w:val="Medium Shading 1 Accent 1"/>
     <w:basedOn w:val="12"/>
-    <w:qFormat/>
     <w:uiPriority w:val="63"/>
     <w:pPr>
       <w:spacing w:after="0" w:line="240" w:lineRule="auto"/>
@@ -4170,7 +4034,6 @@
   <w:style w:type="table" w:styleId="60">
     <w:name w:val="Medium Shading 1 Accent 2"/>
     <w:basedOn w:val="12"/>
-    <w:qFormat/>
     <w:uiPriority w:val="63"/>
     <w:pPr>
       <w:spacing w:after="0" w:line="240" w:lineRule="auto"/>
@@ -4385,7 +4248,6 @@
   <w:style w:type="table" w:styleId="62">
     <w:name w:val="Medium Shading 1 Accent 4"/>
     <w:basedOn w:val="12"/>
-    <w:qFormat/>
     <w:uiPriority w:val="63"/>
     <w:pPr>
       <w:spacing w:after="0" w:line="240" w:lineRule="auto"/>
@@ -4493,7 +4355,6 @@
   <w:style w:type="table" w:styleId="63">
     <w:name w:val="Medium Shading 1 Accent 5"/>
     <w:basedOn w:val="12"/>
-    <w:qFormat/>
     <w:uiPriority w:val="63"/>
     <w:pPr>
       <w:spacing w:after="0" w:line="240" w:lineRule="auto"/>
@@ -4601,7 +4462,6 @@
   <w:style w:type="table" w:styleId="64">
     <w:name w:val="Medium Shading 1 Accent 6"/>
     <w:basedOn w:val="12"/>
-    <w:qFormat/>
     <w:uiPriority w:val="63"/>
     <w:pPr>
       <w:spacing w:after="0" w:line="240" w:lineRule="auto"/>

</xml_diff>